<commit_message>
[Update, C++] Set property sheets for user macros to define include and library paths.
</commit_message>
<xml_diff>
--- a/resource/software_engineering/IDE/visual_studio/VC_Directories_are_no_longer_supported_in_VS2010.docx
+++ b/resource/software_engineering/IDE/visual_studio/VC_Directories_are_no_longer_supported_in_VS2010.docx
@@ -1,13 +1,13 @@
 
 <file path=word/document.xml><?xml version="1.0" encoding="utf-8"?>
-<w:document xmlns:wpc="http://schemas.microsoft.com/office/word/2010/wordprocessingCanvas" xmlns:mc="http://schemas.openxmlformats.org/markup-compatibility/2006" xmlns:o="urn:schemas-microsoft-com:office:office" xmlns:r="http://schemas.openxmlformats.org/officeDocument/2006/relationships" xmlns:m="http://schemas.openxmlformats.org/officeDocument/2006/math" xmlns:v="urn:schemas-microsoft-com:vml" xmlns:wp14="http://schemas.microsoft.com/office/word/2010/wordprocessingDrawing" xmlns:wp="http://schemas.openxmlformats.org/drawingml/2006/wordprocessingDrawing" xmlns:w10="urn:schemas-microsoft-com:office:word" xmlns:w="http://schemas.openxmlformats.org/wordprocessingml/2006/main" xmlns:w14="http://schemas.microsoft.com/office/word/2010/wordml" xmlns:w15="http://schemas.microsoft.com/office/word/2012/wordml" xmlns:wpg="http://schemas.microsoft.com/office/word/2010/wordprocessingGroup" xmlns:wpi="http://schemas.microsoft.com/office/word/2010/wordprocessingInk" xmlns:wne="http://schemas.microsoft.com/office/word/2006/wordml" xmlns:wps="http://schemas.microsoft.com/office/word/2010/wordprocessingShape" mc:Ignorable="w14 w15 wp14">
+<w:document xmlns:wpc="http://schemas.microsoft.com/office/word/2010/wordprocessingCanvas" xmlns:cx="http://schemas.microsoft.com/office/drawing/2014/chartex" xmlns:cx1="http://schemas.microsoft.com/office/drawing/2015/9/8/chartex" xmlns:mc="http://schemas.openxmlformats.org/markup-compatibility/2006" xmlns:o="urn:schemas-microsoft-com:office:office" xmlns:r="http://schemas.openxmlformats.org/officeDocument/2006/relationships" xmlns:m="http://schemas.openxmlformats.org/officeDocument/2006/math" xmlns:v="urn:schemas-microsoft-com:vml" xmlns:wp14="http://schemas.microsoft.com/office/word/2010/wordprocessingDrawing" xmlns:wp="http://schemas.openxmlformats.org/drawingml/2006/wordprocessingDrawing" xmlns:w10="urn:schemas-microsoft-com:office:word" xmlns:w="http://schemas.openxmlformats.org/wordprocessingml/2006/main" xmlns:w14="http://schemas.microsoft.com/office/word/2010/wordml" xmlns:w15="http://schemas.microsoft.com/office/word/2012/wordml" xmlns:w16se="http://schemas.microsoft.com/office/word/2015/wordml/symex" xmlns:wpg="http://schemas.microsoft.com/office/word/2010/wordprocessingGroup" xmlns:wpi="http://schemas.microsoft.com/office/word/2010/wordprocessingInk" xmlns:wne="http://schemas.microsoft.com/office/word/2006/wordml" xmlns:wps="http://schemas.microsoft.com/office/word/2010/wordprocessingShape" mc:Ignorable="w14 w15 w16se wp14">
   <w:body>
     <w:p>
       <w:pPr>
         <w:pStyle w:val="a3"/>
         <w:spacing w:before="240" w:beforeAutospacing="0" w:after="240" w:afterAutospacing="0" w:line="240" w:lineRule="atLeast"/>
       </w:pPr>
-      <w:hyperlink r:id="rId4" w:history="1">
+      <w:hyperlink r:id="rId5" w:history="1">
         <w:r>
           <w:rPr>
             <w:rStyle w:val="a5"/>
@@ -539,25 +539,353 @@
         <w:rPr>
           <w:rFonts w:ascii="Courier New" w:hAnsi="Courier New" w:cs="Courier New"/>
         </w:rPr>
-        <w:t>&lt;IncludePath&gt;D:\work\</w:t>
-      </w:r>
-      <w:r>
-        <w:rPr>
-          <w:rFonts w:ascii="Courier New" w:hAnsi="Courier New" w:cs="Courier New"/>
-        </w:rPr>
-        <w:t>dev_https\</w:t>
-      </w:r>
-      <w:r>
-        <w:rPr>
-          <w:rFonts w:ascii="Courier New" w:hAnsi="Courier New" w:cs="Courier New"/>
-        </w:rPr>
-        <w:t>sw_dev\cpp\ext\inc;D:\work</w:t>
-      </w:r>
-      <w:r>
-        <w:rPr>
-          <w:rFonts w:ascii="Courier New" w:hAnsi="Courier New" w:cs="Courier New"/>
-        </w:rPr>
-        <w:t>\dev_https</w:t>
+        <w:t>&lt;IncludePath&gt;D:/usr/local/include</w:t>
+      </w:r>
+      <w:r>
+        <w:rPr>
+          <w:rFonts w:ascii="Courier New" w:hAnsi="Courier New" w:cs="Courier New"/>
+        </w:rPr>
+        <w:t>;D</w:t>
+      </w:r>
+      <w:r>
+        <w:rPr>
+          <w:rFonts w:ascii="Courier New" w:hAnsi="Courier New" w:cs="Courier New"/>
+        </w:rPr>
+        <w:t>:/usr/include</w:t>
+      </w:r>
+      <w:r>
+        <w:rPr>
+          <w:rFonts w:ascii="Courier New" w:hAnsi="Courier New" w:cs="Courier New"/>
+        </w:rPr>
+        <w:t>;$(IncludePath)&lt;/IncludePath&gt;</w:t>
+      </w:r>
+    </w:p>
+    <w:p>
+      <w:pPr>
+        <w:jc w:val="left"/>
+        <w:rPr>
+          <w:rFonts w:ascii="Courier New" w:hAnsi="Courier New" w:cs="Courier New"/>
+        </w:rPr>
+      </w:pPr>
+      <w:r>
+        <w:rPr>
+          <w:rFonts w:ascii="Courier New" w:hAnsi="Courier New" w:cs="Courier New"/>
+        </w:rPr>
+        <w:lastRenderedPageBreak/>
+        <w:t>&lt;LibraryPath&gt;</w:t>
+      </w:r>
+      <w:r>
+        <w:rPr>
+          <w:rFonts w:ascii="Courier New" w:hAnsi="Courier New" w:cs="Courier New"/>
+        </w:rPr>
+        <w:t>D:/usr/local/</w:t>
+      </w:r>
+      <w:r>
+        <w:rPr>
+          <w:rFonts w:ascii="Courier New" w:hAnsi="Courier New" w:cs="Courier New"/>
+        </w:rPr>
+        <w:t>lib;D</w:t>
+      </w:r>
+      <w:r>
+        <w:rPr>
+          <w:rFonts w:ascii="Courier New" w:hAnsi="Courier New" w:cs="Courier New"/>
+        </w:rPr>
+        <w:t>:/usr/</w:t>
+      </w:r>
+      <w:r>
+        <w:rPr>
+          <w:rFonts w:ascii="Courier New" w:hAnsi="Courier New" w:cs="Courier New"/>
+        </w:rPr>
+        <w:t>lib;$(LibraryPath)&lt;/LibraryPath&gt;</w:t>
+      </w:r>
+    </w:p>
+    <w:p>
+      <w:pPr>
+        <w:jc w:val="left"/>
+        <w:rPr>
+          <w:rFonts w:ascii="Courier New" w:hAnsi="Courier New" w:cs="Courier New"/>
+        </w:rPr>
+      </w:pPr>
+      <w:r>
+        <w:rPr>
+          <w:rFonts w:ascii="Courier New" w:hAnsi="Courier New" w:cs="Courier New"/>
+        </w:rPr>
+        <w:t>&lt;ReferencePath&gt;$(ReferencePath)&lt;/ReferencePath&gt;</w:t>
+      </w:r>
+    </w:p>
+    <w:p>
+      <w:pPr>
+        <w:jc w:val="left"/>
+        <w:rPr>
+          <w:rFonts w:ascii="Courier New" w:hAnsi="Courier New" w:cs="Courier New"/>
+        </w:rPr>
+      </w:pPr>
+      <w:r>
+        <w:rPr>
+          <w:rFonts w:ascii="Courier New" w:hAnsi="Courier New" w:cs="Courier New"/>
+        </w:rPr>
+        <w:t>&lt;SourcePath&gt;$(SourcePath)&lt;/SourcePath&gt;</w:t>
+      </w:r>
+    </w:p>
+    <w:p>
+      <w:pPr>
+        <w:jc w:val="left"/>
+        <w:rPr>
+          <w:rFonts w:ascii="Courier New" w:hAnsi="Courier New" w:cs="Courier New"/>
+        </w:rPr>
+      </w:pPr>
+      <w:r>
+        <w:rPr>
+          <w:rFonts w:ascii="Courier New" w:hAnsi="Courier New" w:cs="Courier New"/>
+        </w:rPr>
+        <w:t>&lt;ExcludePath&gt;$(ExcludePath)&lt;/ExcludePath&gt;</w:t>
+      </w:r>
+    </w:p>
+    <w:p>
+      <w:pPr>
+        <w:jc w:val="left"/>
+        <w:rPr>
+          <w:rFonts w:ascii="Courier New" w:hAnsi="Courier New" w:cs="Courier New"/>
+        </w:rPr>
+      </w:pPr>
+      <w:r>
+        <w:rPr>
+          <w:rFonts w:ascii="Courier New" w:hAnsi="Courier New" w:cs="Courier New"/>
+        </w:rPr>
+        <w:t>&lt;/PropertyGroup&gt;</w:t>
+      </w:r>
+    </w:p>
+    <w:p>
+      <w:pPr>
+        <w:jc w:val="left"/>
+        <w:rPr>
+          <w:rFonts w:ascii="Courier New" w:hAnsi="Courier New" w:cs="Courier New"/>
+        </w:rPr>
+      </w:pPr>
+      <w:r>
+        <w:rPr>
+          <w:rFonts w:ascii="Courier New" w:hAnsi="Courier New" w:cs="Courier New"/>
+        </w:rPr>
+        <w:t>&lt;/Project&gt;</w:t>
+      </w:r>
+    </w:p>
+    <w:p>
+      <w:pPr>
+        <w:pBdr>
+          <w:bottom w:val="single" w:sz="6" w:space="1" w:color="auto"/>
+        </w:pBdr>
+        <w:jc w:val="left"/>
+        <w:rPr>
+          <w:rFonts w:ascii="Courier New" w:hAnsi="Courier New" w:cs="Courier New"/>
+        </w:rPr>
+      </w:pPr>
+    </w:p>
+    <w:p>
+      <w:pPr>
+        <w:jc w:val="left"/>
+        <w:rPr>
+          <w:rFonts w:ascii="Courier New" w:hAnsi="Courier New" w:cs="Courier New"/>
+        </w:rPr>
+      </w:pPr>
+    </w:p>
+    <w:p>
+      <w:pPr>
+        <w:pStyle w:val="a6"/>
+        <w:numPr>
+          <w:ilvl w:val="0"/>
+          <w:numId w:val="1"/>
+        </w:numPr>
+        <w:jc w:val="left"/>
+        <w:rPr>
+          <w:rFonts w:ascii="Courier New" w:hAnsi="Courier New" w:cs="Courier New"/>
+        </w:rPr>
+      </w:pPr>
+      <w:r>
+        <w:rPr>
+          <w:rFonts w:ascii="Courier New" w:hAnsi="Courier New" w:cs="Courier New"/>
+        </w:rPr>
+        <w:t>Prepare Property Sheets.</w:t>
+      </w:r>
+    </w:p>
+    <w:p>
+      <w:pPr>
+        <w:pStyle w:val="a6"/>
+        <w:ind w:left="360"/>
+        <w:jc w:val="left"/>
+        <w:rPr>
+          <w:rFonts w:ascii="Courier New" w:hAnsi="Courier New" w:cs="Courier New"/>
+        </w:rPr>
+      </w:pPr>
+      <w:r>
+        <w:rPr>
+          <w:rFonts w:ascii="Courier New" w:hAnsi="Courier New" w:cs="Courier New"/>
+        </w:rPr>
+        <w:t>Refer to</w:t>
+      </w:r>
+    </w:p>
+    <w:p>
+      <w:pPr>
+        <w:pStyle w:val="a6"/>
+        <w:ind w:left="800"/>
+        <w:jc w:val="left"/>
+        <w:rPr>
+          <w:rFonts w:ascii="Courier New" w:hAnsi="Courier New" w:cs="Courier New"/>
+        </w:rPr>
+      </w:pPr>
+      <w:r>
+        <w:rPr>
+          <w:rFonts w:ascii="Courier New" w:hAnsi="Courier New" w:cs="Courier New"/>
+        </w:rPr>
+        <w:t>${SWDT_CPP_HOME}/</w:t>
+      </w:r>
+      <w:r>
+        <w:rPr>
+          <w:rFonts w:ascii="Courier New" w:hAnsi="Courier New" w:cs="Courier New"/>
+        </w:rPr>
+        <w:t>Microsoft.Cpp.</w:t>
+      </w:r>
+      <w:r>
+        <w:rPr>
+          <w:rFonts w:ascii="Courier New" w:hAnsi="Courier New" w:cs="Courier New"/>
+        </w:rPr>
+        <w:t>Win32</w:t>
+      </w:r>
+      <w:r>
+        <w:rPr>
+          <w:rFonts w:ascii="Courier New" w:hAnsi="Courier New" w:cs="Courier New"/>
+        </w:rPr>
+        <w:t>.user</w:t>
+      </w:r>
+      <w:r>
+        <w:rPr>
+          <w:rFonts w:ascii="Courier New" w:hAnsi="Courier New" w:cs="Courier New"/>
+        </w:rPr>
+        <w:t>.props</w:t>
+      </w:r>
+    </w:p>
+    <w:p>
+      <w:pPr>
+        <w:pStyle w:val="a6"/>
+        <w:ind w:left="800"/>
+        <w:jc w:val="left"/>
+        <w:rPr>
+          <w:rFonts w:ascii="Courier New" w:hAnsi="Courier New" w:cs="Courier New"/>
+        </w:rPr>
+      </w:pPr>
+      <w:r>
+        <w:rPr>
+          <w:rFonts w:ascii="Courier New" w:hAnsi="Courier New" w:cs="Courier New"/>
+        </w:rPr>
+        <w:t>${SWDT_CPP_HOME}/</w:t>
+      </w:r>
+      <w:r>
+        <w:rPr>
+          <w:rFonts w:ascii="Courier New" w:hAnsi="Courier New" w:cs="Courier New"/>
+        </w:rPr>
+        <w:t>Microsoft.Cpp.x64.user</w:t>
+      </w:r>
+      <w:r>
+        <w:rPr>
+          <w:rFonts w:ascii="Courier New" w:hAnsi="Courier New" w:cs="Courier New"/>
+        </w:rPr>
+        <w:t>.props</w:t>
+      </w:r>
+    </w:p>
+    <w:p>
+      <w:pPr>
+        <w:pStyle w:val="a6"/>
+        <w:ind w:left="360"/>
+        <w:jc w:val="left"/>
+        <w:rPr>
+          <w:rFonts w:ascii="Courier New" w:hAnsi="Courier New" w:cs="Courier New"/>
+        </w:rPr>
+      </w:pPr>
+      <w:r>
+        <w:rPr>
+          <w:rFonts w:ascii="Courier New" w:hAnsi="Courier New" w:cs="Courier New"/>
+        </w:rPr>
+        <w:t>Refer to</w:t>
+      </w:r>
+    </w:p>
+    <w:p>
+      <w:pPr>
+        <w:pStyle w:val="a6"/>
+        <w:ind w:left="800"/>
+        <w:jc w:val="left"/>
+        <w:rPr>
+          <w:rFonts w:ascii="Courier New" w:hAnsi="Courier New" w:cs="Courier New"/>
+        </w:rPr>
+      </w:pPr>
+      <w:r>
+        <w:rPr>
+          <w:rFonts w:ascii="Courier New" w:hAnsi="Courier New" w:cs="Courier New"/>
+        </w:rPr>
+        <w:t>C:\Program Files (x86)\Microsoft Visual Studio\2019\Community\MSBuild\Microsoft\VC\v160\Microsoft.Cpp.MSVC.Toolset.Common.props</w:t>
+      </w:r>
+    </w:p>
+    <w:p>
+      <w:pPr>
+        <w:pStyle w:val="a6"/>
+        <w:ind w:left="800"/>
+        <w:jc w:val="left"/>
+        <w:rPr>
+          <w:rFonts w:ascii="Courier New" w:hAnsi="Courier New" w:cs="Courier New"/>
+        </w:rPr>
+      </w:pPr>
+      <w:r>
+        <w:rPr>
+          <w:rFonts w:ascii="Courier New" w:hAnsi="Courier New" w:cs="Courier New"/>
+        </w:rPr>
+        <w:t>C:\Program Files (x86)\Microsoft Visual Studio\2019\Community\MSBuild\Microsoft\VC\v160\Microsoft.Cpp.MSVC.Toolset.x64.props</w:t>
+      </w:r>
+    </w:p>
+    <w:p>
+      <w:pPr>
+        <w:jc w:val="left"/>
+        <w:rPr>
+          <w:rFonts w:ascii="Courier New" w:hAnsi="Courier New" w:cs="Courier New"/>
+        </w:rPr>
+      </w:pPr>
+    </w:p>
+    <w:p>
+      <w:pPr>
+        <w:pStyle w:val="a6"/>
+        <w:numPr>
+          <w:ilvl w:val="0"/>
+          <w:numId w:val="1"/>
+        </w:numPr>
+        <w:jc w:val="left"/>
+        <w:rPr>
+          <w:rFonts w:ascii="Courier New" w:hAnsi="Courier New" w:cs="Courier New"/>
+        </w:rPr>
+      </w:pPr>
+      <w:r>
+        <w:rPr>
+          <w:rFonts w:ascii="Courier New" w:hAnsi="Courier New" w:cs="Courier New"/>
+        </w:rPr>
+        <w:t>Copy the Property Sheets</w:t>
+      </w:r>
+      <w:r>
+        <w:rPr>
+          <w:rFonts w:ascii="Courier New" w:hAnsi="Courier New" w:cs="Courier New"/>
+        </w:rPr>
+        <w:t>.</w:t>
+      </w:r>
+    </w:p>
+    <w:p>
+      <w:pPr>
+        <w:pStyle w:val="a6"/>
+        <w:ind w:left="360"/>
+        <w:jc w:val="left"/>
+        <w:rPr>
+          <w:rFonts w:ascii="Courier New" w:hAnsi="Courier New" w:cs="Courier New"/>
+        </w:rPr>
+      </w:pPr>
+      <w:r>
+        <w:rPr>
+          <w:rFonts w:ascii="Courier New" w:hAnsi="Courier New" w:cs="Courier New"/>
+        </w:rPr>
+        <w:t xml:space="preserve">Copy the Property Sheets to </w:t>
       </w:r>
       <w:bookmarkStart w:id="0" w:name="_GoBack"/>
       <w:bookmarkEnd w:id="0"/>
@@ -565,117 +893,28 @@
         <w:rPr>
           <w:rFonts w:ascii="Courier New" w:hAnsi="Courier New" w:cs="Courier New"/>
         </w:rPr>
-        <w:t>\sw_dev\cpp\rnd\inc;$(IncludePath)&lt;/IncludePath&gt;</w:t>
-      </w:r>
-    </w:p>
-    <w:p>
-      <w:pPr>
-        <w:jc w:val="left"/>
-        <w:rPr>
-          <w:rFonts w:ascii="Courier New" w:hAnsi="Courier New" w:cs="Courier New"/>
-        </w:rPr>
-      </w:pPr>
-      <w:r>
-        <w:rPr>
-          <w:rFonts w:ascii="Courier New" w:hAnsi="Courier New" w:cs="Courier New"/>
-        </w:rPr>
-        <w:lastRenderedPageBreak/>
-        <w:t>&lt;ReferencePath&gt;$(ReferencePath)&lt;/ReferencePath&gt;</w:t>
-      </w:r>
-    </w:p>
-    <w:p>
-      <w:pPr>
-        <w:jc w:val="left"/>
-        <w:rPr>
-          <w:rFonts w:ascii="Courier New" w:hAnsi="Courier New" w:cs="Courier New"/>
-        </w:rPr>
-      </w:pPr>
-      <w:r>
-        <w:rPr>
-          <w:rFonts w:ascii="Courier New" w:hAnsi="Courier New" w:cs="Courier New"/>
-        </w:rPr>
-        <w:t>&lt;LibraryPath&gt;D:\work</w:t>
-      </w:r>
-      <w:r>
-        <w:rPr>
-          <w:rFonts w:ascii="Courier New" w:hAnsi="Courier New" w:cs="Courier New"/>
-        </w:rPr>
-        <w:t>\dev_https</w:t>
-      </w:r>
-      <w:r>
-        <w:rPr>
-          <w:rFonts w:ascii="Courier New" w:hAnsi="Courier New" w:cs="Courier New"/>
-        </w:rPr>
-        <w:t>\sw_dev\cpp\ext\lib;D:\work</w:t>
-      </w:r>
-      <w:r>
-        <w:rPr>
-          <w:rFonts w:ascii="Courier New" w:hAnsi="Courier New" w:cs="Courier New"/>
-        </w:rPr>
-        <w:t>\dev_https</w:t>
-      </w:r>
-      <w:r>
-        <w:rPr>
-          <w:rFonts w:ascii="Courier New" w:hAnsi="Courier New" w:cs="Courier New"/>
-        </w:rPr>
-        <w:t>\sw_dev\cpp\rnd\lib;$(LibraryPath)&lt;/LibraryPath&gt;</w:t>
-      </w:r>
-    </w:p>
-    <w:p>
-      <w:pPr>
-        <w:jc w:val="left"/>
-        <w:rPr>
-          <w:rFonts w:ascii="Courier New" w:hAnsi="Courier New" w:cs="Courier New"/>
-        </w:rPr>
-      </w:pPr>
-      <w:r>
-        <w:rPr>
-          <w:rFonts w:ascii="Courier New" w:hAnsi="Courier New" w:cs="Courier New"/>
-        </w:rPr>
-        <w:t>&lt;SourcePath&gt;$(SourcePath)&lt;/SourcePath&gt;</w:t>
-      </w:r>
-    </w:p>
-    <w:p>
-      <w:pPr>
-        <w:jc w:val="left"/>
-        <w:rPr>
-          <w:rFonts w:ascii="Courier New" w:hAnsi="Courier New" w:cs="Courier New"/>
-        </w:rPr>
-      </w:pPr>
-      <w:r>
-        <w:rPr>
-          <w:rFonts w:ascii="Courier New" w:hAnsi="Courier New" w:cs="Courier New"/>
-        </w:rPr>
-        <w:t>&lt;ExcludePath&gt;$(ExcludePath)&lt;/ExcludePath&gt;</w:t>
-      </w:r>
-    </w:p>
-    <w:p>
-      <w:pPr>
-        <w:jc w:val="left"/>
-        <w:rPr>
-          <w:rFonts w:ascii="Courier New" w:hAnsi="Courier New" w:cs="Courier New"/>
-        </w:rPr>
-      </w:pPr>
-      <w:r>
-        <w:rPr>
-          <w:rFonts w:ascii="Courier New" w:hAnsi="Courier New" w:cs="Courier New"/>
-        </w:rPr>
-        <w:t>&lt;/PropertyGroup&gt;</w:t>
-      </w:r>
-    </w:p>
-    <w:p>
-      <w:pPr>
-        <w:jc w:val="left"/>
-        <w:rPr>
-          <w:rFonts w:ascii="Courier New" w:hAnsi="Courier New" w:cs="Courier New"/>
-        </w:rPr>
-      </w:pPr>
-      <w:r>
-        <w:rPr>
-          <w:rFonts w:ascii="Courier New" w:hAnsi="Courier New" w:cs="Courier New"/>
-        </w:rPr>
-        <w:t>&lt;/Project&gt;</w:t>
-      </w:r>
+        <w:t>${USERPROFILE}</w:t>
+      </w:r>
+      <w:r>
+        <w:rPr>
+          <w:rFonts w:ascii="Courier New" w:hAnsi="Courier New" w:cs="Courier New"/>
+        </w:rPr>
+        <w:t>\AppData\Local\Microsoft\MSBuild\v4.0</w:t>
+      </w:r>
+      <w:r>
+        <w:rPr>
+          <w:rFonts w:ascii="Courier New" w:hAnsi="Courier New" w:cs="Courier New"/>
+        </w:rPr>
+        <w:t>.</w:t>
+      </w:r>
+    </w:p>
+    <w:p>
+      <w:pPr>
+        <w:jc w:val="left"/>
+        <w:rPr>
+          <w:rFonts w:ascii="Courier New" w:hAnsi="Courier New" w:cs="Courier New"/>
+        </w:rPr>
+      </w:pPr>
     </w:p>
     <w:sectPr>
       <w:pgSz w:w="11906" w:h="16838"/>
@@ -687,8 +926,105 @@
 </w:document>
 </file>
 
+<file path=word/numbering.xml><?xml version="1.0" encoding="utf-8"?>
+<w:numbering xmlns:wpc="http://schemas.microsoft.com/office/word/2010/wordprocessingCanvas" xmlns:cx="http://schemas.microsoft.com/office/drawing/2014/chartex" xmlns:cx1="http://schemas.microsoft.com/office/drawing/2015/9/8/chartex" xmlns:mc="http://schemas.openxmlformats.org/markup-compatibility/2006" xmlns:o="urn:schemas-microsoft-com:office:office" xmlns:r="http://schemas.openxmlformats.org/officeDocument/2006/relationships" xmlns:m="http://schemas.openxmlformats.org/officeDocument/2006/math" xmlns:v="urn:schemas-microsoft-com:vml" xmlns:wp14="http://schemas.microsoft.com/office/word/2010/wordprocessingDrawing" xmlns:wp="http://schemas.openxmlformats.org/drawingml/2006/wordprocessingDrawing" xmlns:w10="urn:schemas-microsoft-com:office:word" xmlns:w="http://schemas.openxmlformats.org/wordprocessingml/2006/main" xmlns:w14="http://schemas.microsoft.com/office/word/2010/wordml" xmlns:w15="http://schemas.microsoft.com/office/word/2012/wordml" xmlns:w16se="http://schemas.microsoft.com/office/word/2015/wordml/symex" xmlns:wpg="http://schemas.microsoft.com/office/word/2010/wordprocessingGroup" xmlns:wpi="http://schemas.microsoft.com/office/word/2010/wordprocessingInk" xmlns:wne="http://schemas.microsoft.com/office/word/2006/wordml" xmlns:wps="http://schemas.microsoft.com/office/word/2010/wordprocessingShape" mc:Ignorable="w14 w15 w16se wp14">
+  <w:abstractNum w:abstractNumId="0" w15:restartNumberingAfterBreak="0">
+    <w:nsid w:val="799B09C4"/>
+    <w:multiLevelType w:val="hybridMultilevel"/>
+    <w:tmpl w:val="EAFC6E20"/>
+    <w:lvl w:ilvl="0" w:tplc="0409000F">
+      <w:start w:val="1"/>
+      <w:numFmt w:val="decimal"/>
+      <w:lvlText w:val="%1."/>
+      <w:lvlJc w:val="left"/>
+      <w:pPr>
+        <w:ind w:left="360" w:hanging="360"/>
+      </w:pPr>
+      <w:rPr>
+        <w:rFonts w:hint="default"/>
+      </w:rPr>
+    </w:lvl>
+    <w:lvl w:ilvl="1" w:tplc="04090019" w:tentative="1">
+      <w:start w:val="1"/>
+      <w:numFmt w:val="lowerLetter"/>
+      <w:lvlText w:val="%2."/>
+      <w:lvlJc w:val="left"/>
+      <w:pPr>
+        <w:ind w:left="1080" w:hanging="360"/>
+      </w:pPr>
+    </w:lvl>
+    <w:lvl w:ilvl="2" w:tplc="0409001B" w:tentative="1">
+      <w:start w:val="1"/>
+      <w:numFmt w:val="lowerRoman"/>
+      <w:lvlText w:val="%3."/>
+      <w:lvlJc w:val="right"/>
+      <w:pPr>
+        <w:ind w:left="1800" w:hanging="180"/>
+      </w:pPr>
+    </w:lvl>
+    <w:lvl w:ilvl="3" w:tplc="0409000F" w:tentative="1">
+      <w:start w:val="1"/>
+      <w:numFmt w:val="decimal"/>
+      <w:lvlText w:val="%4."/>
+      <w:lvlJc w:val="left"/>
+      <w:pPr>
+        <w:ind w:left="2520" w:hanging="360"/>
+      </w:pPr>
+    </w:lvl>
+    <w:lvl w:ilvl="4" w:tplc="04090019" w:tentative="1">
+      <w:start w:val="1"/>
+      <w:numFmt w:val="lowerLetter"/>
+      <w:lvlText w:val="%5."/>
+      <w:lvlJc w:val="left"/>
+      <w:pPr>
+        <w:ind w:left="3240" w:hanging="360"/>
+      </w:pPr>
+    </w:lvl>
+    <w:lvl w:ilvl="5" w:tplc="0409001B" w:tentative="1">
+      <w:start w:val="1"/>
+      <w:numFmt w:val="lowerRoman"/>
+      <w:lvlText w:val="%6."/>
+      <w:lvlJc w:val="right"/>
+      <w:pPr>
+        <w:ind w:left="3960" w:hanging="180"/>
+      </w:pPr>
+    </w:lvl>
+    <w:lvl w:ilvl="6" w:tplc="0409000F" w:tentative="1">
+      <w:start w:val="1"/>
+      <w:numFmt w:val="decimal"/>
+      <w:lvlText w:val="%7."/>
+      <w:lvlJc w:val="left"/>
+      <w:pPr>
+        <w:ind w:left="4680" w:hanging="360"/>
+      </w:pPr>
+    </w:lvl>
+    <w:lvl w:ilvl="7" w:tplc="04090019" w:tentative="1">
+      <w:start w:val="1"/>
+      <w:numFmt w:val="lowerLetter"/>
+      <w:lvlText w:val="%8."/>
+      <w:lvlJc w:val="left"/>
+      <w:pPr>
+        <w:ind w:left="5400" w:hanging="360"/>
+      </w:pPr>
+    </w:lvl>
+    <w:lvl w:ilvl="8" w:tplc="0409001B" w:tentative="1">
+      <w:start w:val="1"/>
+      <w:numFmt w:val="lowerRoman"/>
+      <w:lvlText w:val="%9."/>
+      <w:lvlJc w:val="right"/>
+      <w:pPr>
+        <w:ind w:left="6120" w:hanging="180"/>
+      </w:pPr>
+    </w:lvl>
+  </w:abstractNum>
+  <w:num w:numId="1">
+    <w:abstractNumId w:val="0"/>
+  </w:num>
+</w:numbering>
+</file>
+
 <file path=word/styles.xml><?xml version="1.0" encoding="utf-8"?>
-<w:styles xmlns:mc="http://schemas.openxmlformats.org/markup-compatibility/2006" xmlns:r="http://schemas.openxmlformats.org/officeDocument/2006/relationships" xmlns:w="http://schemas.openxmlformats.org/wordprocessingml/2006/main" xmlns:w14="http://schemas.microsoft.com/office/word/2010/wordml" xmlns:w15="http://schemas.microsoft.com/office/word/2012/wordml" mc:Ignorable="w14 w15">
+<w:styles xmlns:mc="http://schemas.openxmlformats.org/markup-compatibility/2006" xmlns:r="http://schemas.openxmlformats.org/officeDocument/2006/relationships" xmlns:w="http://schemas.openxmlformats.org/wordprocessingml/2006/main" xmlns:w14="http://schemas.microsoft.com/office/word/2010/wordml" xmlns:w15="http://schemas.microsoft.com/office/word/2012/wordml" xmlns:w16se="http://schemas.microsoft.com/office/word/2015/wordml/symex" mc:Ignorable="w14 w15 w16se">
   <w:docDefaults>
     <w:rPrDefault>
       <w:rPr>
@@ -1165,6 +1501,17 @@
       <w:u w:val="single"/>
     </w:rPr>
   </w:style>
+  <w:style w:type="paragraph" w:styleId="a6">
+    <w:name w:val="List Paragraph"/>
+    <w:basedOn w:val="a"/>
+    <w:uiPriority w:val="34"/>
+    <w:qFormat/>
+    <w:rsid w:val="006C18F1"/>
+    <w:pPr>
+      <w:ind w:left="720"/>
+      <w:contextualSpacing/>
+    </w:pPr>
+  </w:style>
 </w:styles>
 </file>
 

</xml_diff>

<commit_message>
[New, C++] Added a couple of examples of memory-mapped file using Boost library.
</commit_message>
<xml_diff>
--- a/resource/software_engineering/IDE/visual_studio/VC_Directories_are_no_longer_supported_in_VS2010.docx
+++ b/resource/software_engineering/IDE/visual_studio/VC_Directories_are_no_longer_supported_in_VS2010.docx
@@ -7,14 +7,27 @@
         <w:pStyle w:val="a3"/>
         <w:spacing w:before="240" w:beforeAutospacing="0" w:after="240" w:afterAutospacing="0" w:line="240" w:lineRule="atLeast"/>
       </w:pPr>
-      <w:hyperlink r:id="rId5" w:history="1">
-        <w:r>
-          <w:rPr>
-            <w:rStyle w:val="a5"/>
-          </w:rPr>
-          <w:t>http://social.msdn.microsoft.com/Forums/en/vcgeneral/thread/a494abb8-3561-4ebe-9eb0-6f644a679862</w:t>
-        </w:r>
-      </w:hyperlink>
+      <w:r>
+        <w:fldChar w:fldCharType="begin"/>
+      </w:r>
+      <w:r>
+        <w:instrText xml:space="preserve"> HYPERLINK "http://social.msdn.microsoft.com/Forums/en/vcgeneral/thread/a494abb8-3561-4ebe-9eb0-6f644a679862" </w:instrText>
+      </w:r>
+      <w:r>
+        <w:fldChar w:fldCharType="separate"/>
+      </w:r>
+      <w:r>
+        <w:rPr>
+          <w:rStyle w:val="a5"/>
+        </w:rPr>
+        <w:t>http://social.msdn.microsoft.com/Forums/en/vcgeneral/thread/a494abb8-3561-4ebe-9eb0-6f644a679862</w:t>
+      </w:r>
+      <w:r>
+        <w:rPr>
+          <w:rStyle w:val="a5"/>
+        </w:rPr>
+        <w:fldChar w:fldCharType="end"/>
+      </w:r>
     </w:p>
     <w:p>
       <w:pPr>
@@ -89,7 +102,97 @@
           <w:color w:val="000000"/>
           <w:bdr w:val="none" w:sz="0" w:space="0" w:color="auto" w:frame="1"/>
         </w:rPr>
-        <w:t>VC++ Directories are no longer supported in VS2010 through Tools-&gt;Options page. Instead, VS2010 introduces the user settings file (Microsoft.cpp.&lt;Platform&gt;.users.props) to control global settings including Global search path. These files are located at $(USERPROFILE)\appdata\local\microsoft\msbuild\v4.0 directory. Upon migration to VS2010, the custom settings of VC++ Directories from VS2005 or VS2008 are migrated to these user files. These global settings files are imported into all the converted and newly created projects.</w:t>
+        <w:t>VC++ Directories are no longer supported in VS2010 through Tools-&gt;Options page. Instead, VS2010 introduces the user settings file (Microsoft.cpp</w:t>
+      </w:r>
+      <w:proofErr w:type="gramStart"/>
+      <w:r>
+        <w:rPr>
+          <w:rFonts w:ascii="Calibri" w:hAnsi="Calibri" w:cs="Calibri"/>
+          <w:color w:val="000000"/>
+          <w:bdr w:val="none" w:sz="0" w:space="0" w:color="auto" w:frame="1"/>
+        </w:rPr>
+        <w:t>.&lt;</w:t>
+      </w:r>
+      <w:proofErr w:type="gramEnd"/>
+      <w:r>
+        <w:rPr>
+          <w:rFonts w:ascii="Calibri" w:hAnsi="Calibri" w:cs="Calibri"/>
+          <w:color w:val="000000"/>
+          <w:bdr w:val="none" w:sz="0" w:space="0" w:color="auto" w:frame="1"/>
+        </w:rPr>
+        <w:t>Platform&gt;.</w:t>
+      </w:r>
+      <w:proofErr w:type="spellStart"/>
+      <w:r>
+        <w:rPr>
+          <w:rFonts w:ascii="Calibri" w:hAnsi="Calibri" w:cs="Calibri"/>
+          <w:color w:val="000000"/>
+          <w:bdr w:val="none" w:sz="0" w:space="0" w:color="auto" w:frame="1"/>
+        </w:rPr>
+        <w:t>users.props</w:t>
+      </w:r>
+      <w:proofErr w:type="spellEnd"/>
+      <w:r>
+        <w:rPr>
+          <w:rFonts w:ascii="Calibri" w:hAnsi="Calibri" w:cs="Calibri"/>
+          <w:color w:val="000000"/>
+          <w:bdr w:val="none" w:sz="0" w:space="0" w:color="auto" w:frame="1"/>
+        </w:rPr>
+        <w:t>) to control global settings including Global search path. These files are located at $(USERPROFILE)\</w:t>
+      </w:r>
+      <w:proofErr w:type="spellStart"/>
+      <w:r>
+        <w:rPr>
+          <w:rFonts w:ascii="Calibri" w:hAnsi="Calibri" w:cs="Calibri"/>
+          <w:color w:val="000000"/>
+          <w:bdr w:val="none" w:sz="0" w:space="0" w:color="auto" w:frame="1"/>
+        </w:rPr>
+        <w:t>appdata</w:t>
+      </w:r>
+      <w:proofErr w:type="spellEnd"/>
+      <w:r>
+        <w:rPr>
+          <w:rFonts w:ascii="Calibri" w:hAnsi="Calibri" w:cs="Calibri"/>
+          <w:color w:val="000000"/>
+          <w:bdr w:val="none" w:sz="0" w:space="0" w:color="auto" w:frame="1"/>
+        </w:rPr>
+        <w:t>\local\</w:t>
+      </w:r>
+      <w:proofErr w:type="spellStart"/>
+      <w:r>
+        <w:rPr>
+          <w:rFonts w:ascii="Calibri" w:hAnsi="Calibri" w:cs="Calibri"/>
+          <w:color w:val="000000"/>
+          <w:bdr w:val="none" w:sz="0" w:space="0" w:color="auto" w:frame="1"/>
+        </w:rPr>
+        <w:t>microsoft</w:t>
+      </w:r>
+      <w:proofErr w:type="spellEnd"/>
+      <w:r>
+        <w:rPr>
+          <w:rFonts w:ascii="Calibri" w:hAnsi="Calibri" w:cs="Calibri"/>
+          <w:color w:val="000000"/>
+          <w:bdr w:val="none" w:sz="0" w:space="0" w:color="auto" w:frame="1"/>
+        </w:rPr>
+        <w:t>\</w:t>
+      </w:r>
+      <w:proofErr w:type="spellStart"/>
+      <w:r>
+        <w:rPr>
+          <w:rFonts w:ascii="Calibri" w:hAnsi="Calibri" w:cs="Calibri"/>
+          <w:color w:val="000000"/>
+          <w:bdr w:val="none" w:sz="0" w:space="0" w:color="auto" w:frame="1"/>
+        </w:rPr>
+        <w:t>msbuild</w:t>
+      </w:r>
+      <w:proofErr w:type="spellEnd"/>
+      <w:r>
+        <w:rPr>
+          <w:rFonts w:ascii="Calibri" w:hAnsi="Calibri" w:cs="Calibri"/>
+          <w:color w:val="000000"/>
+          <w:bdr w:val="none" w:sz="0" w:space="0" w:color="auto" w:frame="1"/>
+        </w:rPr>
+        <w:t>\v4.0 directory. Upon migration to VS2010, the custom settings of VC++ Directories from VS2005 or VS2008 are migrated to these user files. These global settings files are imported into all the converted and newly created projects.</w:t>
       </w:r>
     </w:p>
     <w:p>
@@ -181,7 +284,25 @@
           <w:color w:val="000000"/>
           <w:bdr w:val="none" w:sz="0" w:space="0" w:color="auto" w:frame="1"/>
         </w:rPr>
-        <w:t>Open up property manager by clicking on View.Property Manager.</w:t>
+        <w:t xml:space="preserve">Open up property manager by clicking on </w:t>
+      </w:r>
+      <w:proofErr w:type="spellStart"/>
+      <w:r>
+        <w:rPr>
+          <w:rFonts w:ascii="Calibri" w:hAnsi="Calibri" w:cs="Calibri"/>
+          <w:color w:val="000000"/>
+          <w:bdr w:val="none" w:sz="0" w:space="0" w:color="auto" w:frame="1"/>
+        </w:rPr>
+        <w:t>View.Property</w:t>
+      </w:r>
+      <w:proofErr w:type="spellEnd"/>
+      <w:r>
+        <w:rPr>
+          <w:rFonts w:ascii="Calibri" w:hAnsi="Calibri" w:cs="Calibri"/>
+          <w:color w:val="000000"/>
+          <w:bdr w:val="none" w:sz="0" w:space="0" w:color="auto" w:frame="1"/>
+        </w:rPr>
+        <w:t xml:space="preserve"> Manager.</w:t>
       </w:r>
     </w:p>
     <w:p>
@@ -231,7 +352,61 @@
           <w:color w:val="000000"/>
           <w:bdr w:val="none" w:sz="0" w:space="0" w:color="auto" w:frame="1"/>
         </w:rPr>
-        <w:t>Expand the project node and then the Configuration|Platform nodes, you will see "Microsoft.cpp.&lt;Platform&gt;.users" file for each Configuration|Platform. These are the files for the global settings, similar to the old tools/Options/VC++ Directories.</w:t>
+        <w:t xml:space="preserve">Expand the project node and then the </w:t>
+      </w:r>
+      <w:proofErr w:type="spellStart"/>
+      <w:r>
+        <w:rPr>
+          <w:rFonts w:ascii="Calibri" w:hAnsi="Calibri" w:cs="Calibri"/>
+          <w:color w:val="000000"/>
+          <w:bdr w:val="none" w:sz="0" w:space="0" w:color="auto" w:frame="1"/>
+        </w:rPr>
+        <w:t>Configuration|Platform</w:t>
+      </w:r>
+      <w:proofErr w:type="spellEnd"/>
+      <w:r>
+        <w:rPr>
+          <w:rFonts w:ascii="Calibri" w:hAnsi="Calibri" w:cs="Calibri"/>
+          <w:color w:val="000000"/>
+          <w:bdr w:val="none" w:sz="0" w:space="0" w:color="auto" w:frame="1"/>
+        </w:rPr>
+        <w:t xml:space="preserve"> nodes, you will see "Microsoft.cpp</w:t>
+      </w:r>
+      <w:proofErr w:type="gramStart"/>
+      <w:r>
+        <w:rPr>
+          <w:rFonts w:ascii="Calibri" w:hAnsi="Calibri" w:cs="Calibri"/>
+          <w:color w:val="000000"/>
+          <w:bdr w:val="none" w:sz="0" w:space="0" w:color="auto" w:frame="1"/>
+        </w:rPr>
+        <w:t>.&lt;</w:t>
+      </w:r>
+      <w:proofErr w:type="gramEnd"/>
+      <w:r>
+        <w:rPr>
+          <w:rFonts w:ascii="Calibri" w:hAnsi="Calibri" w:cs="Calibri"/>
+          <w:color w:val="000000"/>
+          <w:bdr w:val="none" w:sz="0" w:space="0" w:color="auto" w:frame="1"/>
+        </w:rPr>
+        <w:t xml:space="preserve">Platform&gt;.users" file for each </w:t>
+      </w:r>
+      <w:proofErr w:type="spellStart"/>
+      <w:r>
+        <w:rPr>
+          <w:rFonts w:ascii="Calibri" w:hAnsi="Calibri" w:cs="Calibri"/>
+          <w:color w:val="000000"/>
+          <w:bdr w:val="none" w:sz="0" w:space="0" w:color="auto" w:frame="1"/>
+        </w:rPr>
+        <w:t>Configuration|Platform</w:t>
+      </w:r>
+      <w:proofErr w:type="spellEnd"/>
+      <w:r>
+        <w:rPr>
+          <w:rFonts w:ascii="Calibri" w:hAnsi="Calibri" w:cs="Calibri"/>
+          <w:color w:val="000000"/>
+          <w:bdr w:val="none" w:sz="0" w:space="0" w:color="auto" w:frame="1"/>
+        </w:rPr>
+        <w:t>. These are the files for the global settings, similar to the old tools/Options/VC++ Directories.</w:t>
       </w:r>
     </w:p>
     <w:p>
@@ -281,7 +456,25 @@
           <w:color w:val="000000"/>
           <w:bdr w:val="none" w:sz="0" w:space="0" w:color="auto" w:frame="1"/>
         </w:rPr>
-        <w:t>Multi-Select "Microsoft.cpp.&lt;Platform&gt;.users", right click and bring up the property page window</w:t>
+        <w:t>Multi-Select "Microsoft.cpp</w:t>
+      </w:r>
+      <w:proofErr w:type="gramStart"/>
+      <w:r>
+        <w:rPr>
+          <w:rFonts w:ascii="Calibri" w:hAnsi="Calibri" w:cs="Calibri"/>
+          <w:color w:val="000000"/>
+          <w:bdr w:val="none" w:sz="0" w:space="0" w:color="auto" w:frame="1"/>
+        </w:rPr>
+        <w:t>.&lt;</w:t>
+      </w:r>
+      <w:proofErr w:type="gramEnd"/>
+      <w:r>
+        <w:rPr>
+          <w:rFonts w:ascii="Calibri" w:hAnsi="Calibri" w:cs="Calibri"/>
+          <w:color w:val="000000"/>
+          <w:bdr w:val="none" w:sz="0" w:space="0" w:color="auto" w:frame="1"/>
+        </w:rPr>
+        <w:t>Platform&gt;.users", right click and bring up the property page window</w:t>
       </w:r>
     </w:p>
     <w:p>
@@ -331,7 +524,25 @@
           <w:color w:val="000000"/>
           <w:bdr w:val="none" w:sz="0" w:space="0" w:color="auto" w:frame="1"/>
         </w:rPr>
-        <w:t>In the property page window, click on "VC++ Directories" (for example) in the left pane, add new paths for the directories such as "Include Directories". separated by semicolons</w:t>
+        <w:t xml:space="preserve">In the property page window, click on "VC++ Directories" (for example) in the left pane, add new paths for the directories such as "Include Directories". </w:t>
+      </w:r>
+      <w:proofErr w:type="gramStart"/>
+      <w:r>
+        <w:rPr>
+          <w:rFonts w:ascii="Calibri" w:hAnsi="Calibri" w:cs="Calibri"/>
+          <w:color w:val="000000"/>
+          <w:bdr w:val="none" w:sz="0" w:space="0" w:color="auto" w:frame="1"/>
+        </w:rPr>
+        <w:t>separated</w:t>
+      </w:r>
+      <w:proofErr w:type="gramEnd"/>
+      <w:r>
+        <w:rPr>
+          <w:rFonts w:ascii="Calibri" w:hAnsi="Calibri" w:cs="Calibri"/>
+          <w:color w:val="000000"/>
+          <w:bdr w:val="none" w:sz="0" w:space="0" w:color="auto" w:frame="1"/>
+        </w:rPr>
+        <w:t xml:space="preserve"> by semicolons</w:t>
       </w:r>
     </w:p>
     <w:p>
@@ -479,11 +690,19 @@
           <w:rFonts w:ascii="Courier New" w:hAnsi="Courier New" w:cs="Courier New"/>
         </w:rPr>
       </w:pPr>
-      <w:r>
-        <w:rPr>
-          <w:rFonts w:ascii="Courier New" w:hAnsi="Courier New" w:cs="Courier New"/>
-        </w:rPr>
-        <w:t>&lt;?xml version="1.0" encoding="utf-8"?&gt;</w:t>
+      <w:proofErr w:type="gramStart"/>
+      <w:r>
+        <w:rPr>
+          <w:rFonts w:ascii="Courier New" w:hAnsi="Courier New" w:cs="Courier New"/>
+        </w:rPr>
+        <w:t>&lt;?xml</w:t>
+      </w:r>
+      <w:proofErr w:type="gramEnd"/>
+      <w:r>
+        <w:rPr>
+          <w:rFonts w:ascii="Courier New" w:hAnsi="Courier New" w:cs="Courier New"/>
+        </w:rPr>
+        <w:t xml:space="preserve"> version="1.0" encoding="utf-8"?&gt;</w:t>
       </w:r>
     </w:p>
     <w:p>
@@ -497,7 +716,63 @@
         <w:rPr>
           <w:rFonts w:ascii="Courier New" w:hAnsi="Courier New" w:cs="Courier New"/>
         </w:rPr>
-        <w:t>&lt;Project DefaultTargets="Build" ToolsVersion="4.0" xmlns="http://schemas.microsoft.com/developer/msbuild/2003"&gt;</w:t>
+        <w:t xml:space="preserve">&lt;Project </w:t>
+      </w:r>
+      <w:proofErr w:type="spellStart"/>
+      <w:r>
+        <w:rPr>
+          <w:rFonts w:ascii="Courier New" w:hAnsi="Courier New" w:cs="Courier New"/>
+        </w:rPr>
+        <w:t>DefaultTargets</w:t>
+      </w:r>
+      <w:proofErr w:type="spellEnd"/>
+      <w:r>
+        <w:rPr>
+          <w:rFonts w:ascii="Courier New" w:hAnsi="Courier New" w:cs="Courier New"/>
+        </w:rPr>
+        <w:t xml:space="preserve">="Build" </w:t>
+      </w:r>
+      <w:proofErr w:type="spellStart"/>
+      <w:r>
+        <w:rPr>
+          <w:rFonts w:ascii="Courier New" w:hAnsi="Courier New" w:cs="Courier New"/>
+        </w:rPr>
+        <w:t>ToolsVersion</w:t>
+      </w:r>
+      <w:proofErr w:type="spellEnd"/>
+      <w:r>
+        <w:rPr>
+          <w:rFonts w:ascii="Courier New" w:hAnsi="Courier New" w:cs="Courier New"/>
+        </w:rPr>
+        <w:t xml:space="preserve">="4.0" </w:t>
+      </w:r>
+      <w:proofErr w:type="spellStart"/>
+      <w:r>
+        <w:rPr>
+          <w:rFonts w:ascii="Courier New" w:hAnsi="Courier New" w:cs="Courier New"/>
+        </w:rPr>
+        <w:t>xmlns</w:t>
+      </w:r>
+      <w:proofErr w:type="spellEnd"/>
+      <w:r>
+        <w:rPr>
+          <w:rFonts w:ascii="Courier New" w:hAnsi="Courier New" w:cs="Courier New"/>
+        </w:rPr>
+        <w:t>="http://schemas.microsoft.com/developer/</w:t>
+      </w:r>
+      <w:proofErr w:type="spellStart"/>
+      <w:r>
+        <w:rPr>
+          <w:rFonts w:ascii="Courier New" w:hAnsi="Courier New" w:cs="Courier New"/>
+        </w:rPr>
+        <w:t>msbuild</w:t>
+      </w:r>
+      <w:proofErr w:type="spellEnd"/>
+      <w:r>
+        <w:rPr>
+          <w:rFonts w:ascii="Courier New" w:hAnsi="Courier New" w:cs="Courier New"/>
+        </w:rPr>
+        <w:t>/2003"&gt;</w:t>
       </w:r>
     </w:p>
     <w:p>
@@ -511,7 +786,21 @@
         <w:rPr>
           <w:rFonts w:ascii="Courier New" w:hAnsi="Courier New" w:cs="Courier New"/>
         </w:rPr>
-        <w:t>&lt;PropertyGroup&gt;</w:t>
+        <w:t>&lt;</w:t>
+      </w:r>
+      <w:proofErr w:type="spellStart"/>
+      <w:r>
+        <w:rPr>
+          <w:rFonts w:ascii="Courier New" w:hAnsi="Courier New" w:cs="Courier New"/>
+        </w:rPr>
+        <w:t>PropertyGroup</w:t>
+      </w:r>
+      <w:proofErr w:type="spellEnd"/>
+      <w:r>
+        <w:rPr>
+          <w:rFonts w:ascii="Courier New" w:hAnsi="Courier New" w:cs="Courier New"/>
+        </w:rPr>
+        <w:t>&gt;</w:t>
       </w:r>
     </w:p>
     <w:p>
@@ -525,7 +814,57 @@
         <w:rPr>
           <w:rFonts w:ascii="Courier New" w:hAnsi="Courier New" w:cs="Courier New"/>
         </w:rPr>
-        <w:t>&lt;ExecutablePath&gt;$(ExecutablePath)&lt;/ExecutablePath&gt;</w:t>
+        <w:t>&lt;</w:t>
+      </w:r>
+      <w:proofErr w:type="spellStart"/>
+      <w:r>
+        <w:rPr>
+          <w:rFonts w:ascii="Courier New" w:hAnsi="Courier New" w:cs="Courier New"/>
+        </w:rPr>
+        <w:t>ExecutablePath</w:t>
+      </w:r>
+      <w:proofErr w:type="spellEnd"/>
+      <w:r>
+        <w:rPr>
+          <w:rFonts w:ascii="Courier New" w:hAnsi="Courier New" w:cs="Courier New"/>
+        </w:rPr>
+        <w:t>&gt;$(</w:t>
+      </w:r>
+      <w:proofErr w:type="spellStart"/>
+      <w:r>
+        <w:rPr>
+          <w:rFonts w:ascii="Courier New" w:hAnsi="Courier New" w:cs="Courier New"/>
+        </w:rPr>
+        <w:t>ExecutablePath</w:t>
+      </w:r>
+      <w:proofErr w:type="spellEnd"/>
+      <w:proofErr w:type="gramStart"/>
+      <w:r>
+        <w:rPr>
+          <w:rFonts w:ascii="Courier New" w:hAnsi="Courier New" w:cs="Courier New"/>
+        </w:rPr>
+        <w:t>)&lt;</w:t>
+      </w:r>
+      <w:proofErr w:type="gramEnd"/>
+      <w:r>
+        <w:rPr>
+          <w:rFonts w:ascii="Courier New" w:hAnsi="Courier New" w:cs="Courier New"/>
+        </w:rPr>
+        <w:t>/</w:t>
+      </w:r>
+      <w:proofErr w:type="spellStart"/>
+      <w:r>
+        <w:rPr>
+          <w:rFonts w:ascii="Courier New" w:hAnsi="Courier New" w:cs="Courier New"/>
+        </w:rPr>
+        <w:t>ExecutablePath</w:t>
+      </w:r>
+      <w:proofErr w:type="spellEnd"/>
+      <w:r>
+        <w:rPr>
+          <w:rFonts w:ascii="Courier New" w:hAnsi="Courier New" w:cs="Courier New"/>
+        </w:rPr>
+        <w:t>&gt;</w:t>
       </w:r>
     </w:p>
     <w:p>
@@ -539,7 +878,21 @@
         <w:rPr>
           <w:rFonts w:ascii="Courier New" w:hAnsi="Courier New" w:cs="Courier New"/>
         </w:rPr>
-        <w:t>&lt;IncludePath&gt;D:/usr/local/include</w:t>
+        <w:t>&lt;IncludePath&gt;D</w:t>
+      </w:r>
+      <w:proofErr w:type="gramStart"/>
+      <w:r>
+        <w:rPr>
+          <w:rFonts w:ascii="Courier New" w:hAnsi="Courier New" w:cs="Courier New"/>
+        </w:rPr>
+        <w:t>:/</w:t>
+      </w:r>
+      <w:proofErr w:type="gramEnd"/>
+      <w:r>
+        <w:rPr>
+          <w:rFonts w:ascii="Courier New" w:hAnsi="Courier New" w:cs="Courier New"/>
+        </w:rPr>
+        <w:t>usr/local/include</w:t>
       </w:r>
       <w:r>
         <w:rPr>
@@ -578,7 +931,21 @@
         <w:rPr>
           <w:rFonts w:ascii="Courier New" w:hAnsi="Courier New" w:cs="Courier New"/>
         </w:rPr>
-        <w:t>D:/usr/local/</w:t>
+        <w:t>D</w:t>
+      </w:r>
+      <w:proofErr w:type="gramStart"/>
+      <w:r>
+        <w:rPr>
+          <w:rFonts w:ascii="Courier New" w:hAnsi="Courier New" w:cs="Courier New"/>
+        </w:rPr>
+        <w:t>:/</w:t>
+      </w:r>
+      <w:proofErr w:type="gramEnd"/>
+      <w:r>
+        <w:rPr>
+          <w:rFonts w:ascii="Courier New" w:hAnsi="Courier New" w:cs="Courier New"/>
+        </w:rPr>
+        <w:t>usr/local/</w:t>
       </w:r>
       <w:r>
         <w:rPr>
@@ -610,7 +977,57 @@
         <w:rPr>
           <w:rFonts w:ascii="Courier New" w:hAnsi="Courier New" w:cs="Courier New"/>
         </w:rPr>
-        <w:t>&lt;ReferencePath&gt;$(ReferencePath)&lt;/ReferencePath&gt;</w:t>
+        <w:t>&lt;</w:t>
+      </w:r>
+      <w:proofErr w:type="spellStart"/>
+      <w:r>
+        <w:rPr>
+          <w:rFonts w:ascii="Courier New" w:hAnsi="Courier New" w:cs="Courier New"/>
+        </w:rPr>
+        <w:t>ReferencePath</w:t>
+      </w:r>
+      <w:proofErr w:type="spellEnd"/>
+      <w:r>
+        <w:rPr>
+          <w:rFonts w:ascii="Courier New" w:hAnsi="Courier New" w:cs="Courier New"/>
+        </w:rPr>
+        <w:t>&gt;$(</w:t>
+      </w:r>
+      <w:proofErr w:type="spellStart"/>
+      <w:r>
+        <w:rPr>
+          <w:rFonts w:ascii="Courier New" w:hAnsi="Courier New" w:cs="Courier New"/>
+        </w:rPr>
+        <w:t>ReferencePath</w:t>
+      </w:r>
+      <w:proofErr w:type="spellEnd"/>
+      <w:proofErr w:type="gramStart"/>
+      <w:r>
+        <w:rPr>
+          <w:rFonts w:ascii="Courier New" w:hAnsi="Courier New" w:cs="Courier New"/>
+        </w:rPr>
+        <w:t>)&lt;</w:t>
+      </w:r>
+      <w:proofErr w:type="gramEnd"/>
+      <w:r>
+        <w:rPr>
+          <w:rFonts w:ascii="Courier New" w:hAnsi="Courier New" w:cs="Courier New"/>
+        </w:rPr>
+        <w:t>/</w:t>
+      </w:r>
+      <w:proofErr w:type="spellStart"/>
+      <w:r>
+        <w:rPr>
+          <w:rFonts w:ascii="Courier New" w:hAnsi="Courier New" w:cs="Courier New"/>
+        </w:rPr>
+        <w:t>ReferencePath</w:t>
+      </w:r>
+      <w:proofErr w:type="spellEnd"/>
+      <w:r>
+        <w:rPr>
+          <w:rFonts w:ascii="Courier New" w:hAnsi="Courier New" w:cs="Courier New"/>
+        </w:rPr>
+        <w:t>&gt;</w:t>
       </w:r>
     </w:p>
     <w:p>
@@ -624,7 +1041,57 @@
         <w:rPr>
           <w:rFonts w:ascii="Courier New" w:hAnsi="Courier New" w:cs="Courier New"/>
         </w:rPr>
-        <w:t>&lt;SourcePath&gt;$(SourcePath)&lt;/SourcePath&gt;</w:t>
+        <w:t>&lt;</w:t>
+      </w:r>
+      <w:proofErr w:type="spellStart"/>
+      <w:r>
+        <w:rPr>
+          <w:rFonts w:ascii="Courier New" w:hAnsi="Courier New" w:cs="Courier New"/>
+        </w:rPr>
+        <w:t>SourcePath</w:t>
+      </w:r>
+      <w:proofErr w:type="spellEnd"/>
+      <w:r>
+        <w:rPr>
+          <w:rFonts w:ascii="Courier New" w:hAnsi="Courier New" w:cs="Courier New"/>
+        </w:rPr>
+        <w:t>&gt;$(</w:t>
+      </w:r>
+      <w:proofErr w:type="spellStart"/>
+      <w:r>
+        <w:rPr>
+          <w:rFonts w:ascii="Courier New" w:hAnsi="Courier New" w:cs="Courier New"/>
+        </w:rPr>
+        <w:t>SourcePath</w:t>
+      </w:r>
+      <w:proofErr w:type="spellEnd"/>
+      <w:proofErr w:type="gramStart"/>
+      <w:r>
+        <w:rPr>
+          <w:rFonts w:ascii="Courier New" w:hAnsi="Courier New" w:cs="Courier New"/>
+        </w:rPr>
+        <w:t>)&lt;</w:t>
+      </w:r>
+      <w:proofErr w:type="gramEnd"/>
+      <w:r>
+        <w:rPr>
+          <w:rFonts w:ascii="Courier New" w:hAnsi="Courier New" w:cs="Courier New"/>
+        </w:rPr>
+        <w:t>/</w:t>
+      </w:r>
+      <w:proofErr w:type="spellStart"/>
+      <w:r>
+        <w:rPr>
+          <w:rFonts w:ascii="Courier New" w:hAnsi="Courier New" w:cs="Courier New"/>
+        </w:rPr>
+        <w:t>SourcePath</w:t>
+      </w:r>
+      <w:proofErr w:type="spellEnd"/>
+      <w:r>
+        <w:rPr>
+          <w:rFonts w:ascii="Courier New" w:hAnsi="Courier New" w:cs="Courier New"/>
+        </w:rPr>
+        <w:t>&gt;</w:t>
       </w:r>
     </w:p>
     <w:p>
@@ -638,7 +1105,57 @@
         <w:rPr>
           <w:rFonts w:ascii="Courier New" w:hAnsi="Courier New" w:cs="Courier New"/>
         </w:rPr>
-        <w:t>&lt;ExcludePath&gt;$(ExcludePath)&lt;/ExcludePath&gt;</w:t>
+        <w:t>&lt;</w:t>
+      </w:r>
+      <w:proofErr w:type="spellStart"/>
+      <w:r>
+        <w:rPr>
+          <w:rFonts w:ascii="Courier New" w:hAnsi="Courier New" w:cs="Courier New"/>
+        </w:rPr>
+        <w:t>ExcludePath</w:t>
+      </w:r>
+      <w:proofErr w:type="spellEnd"/>
+      <w:r>
+        <w:rPr>
+          <w:rFonts w:ascii="Courier New" w:hAnsi="Courier New" w:cs="Courier New"/>
+        </w:rPr>
+        <w:t>&gt;$(</w:t>
+      </w:r>
+      <w:proofErr w:type="spellStart"/>
+      <w:r>
+        <w:rPr>
+          <w:rFonts w:ascii="Courier New" w:hAnsi="Courier New" w:cs="Courier New"/>
+        </w:rPr>
+        <w:t>ExcludePath</w:t>
+      </w:r>
+      <w:proofErr w:type="spellEnd"/>
+      <w:proofErr w:type="gramStart"/>
+      <w:r>
+        <w:rPr>
+          <w:rFonts w:ascii="Courier New" w:hAnsi="Courier New" w:cs="Courier New"/>
+        </w:rPr>
+        <w:t>)&lt;</w:t>
+      </w:r>
+      <w:proofErr w:type="gramEnd"/>
+      <w:r>
+        <w:rPr>
+          <w:rFonts w:ascii="Courier New" w:hAnsi="Courier New" w:cs="Courier New"/>
+        </w:rPr>
+        <w:t>/</w:t>
+      </w:r>
+      <w:proofErr w:type="spellStart"/>
+      <w:r>
+        <w:rPr>
+          <w:rFonts w:ascii="Courier New" w:hAnsi="Courier New" w:cs="Courier New"/>
+        </w:rPr>
+        <w:t>ExcludePath</w:t>
+      </w:r>
+      <w:proofErr w:type="spellEnd"/>
+      <w:r>
+        <w:rPr>
+          <w:rFonts w:ascii="Courier New" w:hAnsi="Courier New" w:cs="Courier New"/>
+        </w:rPr>
+        <w:t>&gt;</w:t>
       </w:r>
     </w:p>
     <w:p>
@@ -652,7 +1169,21 @@
         <w:rPr>
           <w:rFonts w:ascii="Courier New" w:hAnsi="Courier New" w:cs="Courier New"/>
         </w:rPr>
-        <w:t>&lt;/PropertyGroup&gt;</w:t>
+        <w:t>&lt;/</w:t>
+      </w:r>
+      <w:proofErr w:type="spellStart"/>
+      <w:r>
+        <w:rPr>
+          <w:rFonts w:ascii="Courier New" w:hAnsi="Courier New" w:cs="Courier New"/>
+        </w:rPr>
+        <w:t>PropertyGroup</w:t>
+      </w:r>
+      <w:proofErr w:type="spellEnd"/>
+      <w:r>
+        <w:rPr>
+          <w:rFonts w:ascii="Courier New" w:hAnsi="Courier New" w:cs="Courier New"/>
+        </w:rPr>
+        <w:t>&gt;</w:t>
       </w:r>
     </w:p>
     <w:p>
@@ -736,7 +1267,13 @@
         <w:rPr>
           <w:rFonts w:ascii="Courier New" w:hAnsi="Courier New" w:cs="Courier New"/>
         </w:rPr>
-        <w:t>${SWDT_CPP_HOME}/</w:t>
+        <w:t>.</w:t>
+      </w:r>
+      <w:r>
+        <w:rPr>
+          <w:rFonts w:ascii="Courier New" w:hAnsi="Courier New" w:cs="Courier New"/>
+        </w:rPr>
+        <w:t>/</w:t>
       </w:r>
       <w:r>
         <w:rPr>
@@ -776,7 +1313,13 @@
         <w:rPr>
           <w:rFonts w:ascii="Courier New" w:hAnsi="Courier New" w:cs="Courier New"/>
         </w:rPr>
-        <w:t>${SWDT_CPP_HOME}/</w:t>
+        <w:t>.</w:t>
+      </w:r>
+      <w:r>
+        <w:rPr>
+          <w:rFonts w:ascii="Courier New" w:hAnsi="Courier New" w:cs="Courier New"/>
+        </w:rPr>
+        <w:t>/</w:t>
       </w:r>
       <w:r>
         <w:rPr>
@@ -885,36 +1428,106 @@
         <w:rPr>
           <w:rFonts w:ascii="Courier New" w:hAnsi="Courier New" w:cs="Courier New"/>
         </w:rPr>
-        <w:t xml:space="preserve">Copy the Property Sheets to </w:t>
-      </w:r>
+        <w:t xml:space="preserve">Copy </w:t>
+      </w:r>
+      <w:r>
+        <w:rPr>
+          <w:rFonts w:ascii="Courier New" w:hAnsi="Courier New" w:cs="Courier New"/>
+        </w:rPr>
+        <w:t>Microsoft.Cpp.</w:t>
+      </w:r>
+      <w:r>
+        <w:rPr>
+          <w:rFonts w:ascii="Courier New" w:hAnsi="Courier New" w:cs="Courier New"/>
+        </w:rPr>
+        <w:t>Win32</w:t>
+      </w:r>
+      <w:r>
+        <w:rPr>
+          <w:rFonts w:ascii="Courier New" w:hAnsi="Courier New" w:cs="Courier New"/>
+        </w:rPr>
+        <w:t>.user</w:t>
+      </w:r>
+      <w:r>
+        <w:rPr>
+          <w:rFonts w:ascii="Courier New" w:hAnsi="Courier New" w:cs="Courier New"/>
+        </w:rPr>
+        <w:t>.props</w:t>
+      </w:r>
+      <w:r>
+        <w:rPr>
+          <w:rFonts w:ascii="Courier New" w:hAnsi="Courier New" w:cs="Courier New"/>
+        </w:rPr>
+        <w:t xml:space="preserve"> &amp; </w:t>
+      </w:r>
+      <w:r>
+        <w:rPr>
+          <w:rFonts w:ascii="Courier New" w:hAnsi="Courier New" w:cs="Courier New"/>
+        </w:rPr>
+        <w:t>Microsoft.Cpp.x64.user</w:t>
+      </w:r>
+      <w:r>
+        <w:rPr>
+          <w:rFonts w:ascii="Courier New" w:hAnsi="Courier New" w:cs="Courier New"/>
+        </w:rPr>
+        <w:t>.props</w:t>
+      </w:r>
+      <w:r>
+        <w:rPr>
+          <w:rFonts w:ascii="Courier New" w:hAnsi="Courier New" w:cs="Courier New"/>
+        </w:rPr>
+        <w:t xml:space="preserve"> to ${USERPROFILE}</w:t>
+      </w:r>
+      <w:r>
+        <w:rPr>
+          <w:rFonts w:ascii="Courier New" w:hAnsi="Courier New" w:cs="Courier New"/>
+        </w:rPr>
+        <w:t>\</w:t>
+      </w:r>
+      <w:proofErr w:type="spellStart"/>
+      <w:r>
+        <w:rPr>
+          <w:rFonts w:ascii="Courier New" w:hAnsi="Courier New" w:cs="Courier New"/>
+        </w:rPr>
+        <w:t>AppData</w:t>
+      </w:r>
+      <w:proofErr w:type="spellEnd"/>
+      <w:r>
+        <w:rPr>
+          <w:rFonts w:ascii="Courier New" w:hAnsi="Courier New" w:cs="Courier New"/>
+        </w:rPr>
+        <w:t>\Local\Microsoft\</w:t>
+      </w:r>
+      <w:proofErr w:type="spellStart"/>
+      <w:r>
+        <w:rPr>
+          <w:rFonts w:ascii="Courier New" w:hAnsi="Courier New" w:cs="Courier New"/>
+        </w:rPr>
+        <w:t>MSBuild</w:t>
+      </w:r>
+      <w:proofErr w:type="spellEnd"/>
+      <w:r>
+        <w:rPr>
+          <w:rFonts w:ascii="Courier New" w:hAnsi="Courier New" w:cs="Courier New"/>
+        </w:rPr>
+        <w:t>\v4.0</w:t>
+      </w:r>
+      <w:r>
+        <w:rPr>
+          <w:rFonts w:ascii="Courier New" w:hAnsi="Courier New" w:cs="Courier New"/>
+        </w:rPr>
+        <w:t>.</w:t>
+      </w:r>
+    </w:p>
+    <w:p>
+      <w:pPr>
+        <w:jc w:val="left"/>
+        <w:rPr>
+          <w:rFonts w:ascii="Courier New" w:hAnsi="Courier New" w:cs="Courier New"/>
+        </w:rPr>
+      </w:pPr>
       <w:bookmarkStart w:id="0" w:name="_GoBack"/>
       <w:bookmarkEnd w:id="0"/>
-      <w:r>
-        <w:rPr>
-          <w:rFonts w:ascii="Courier New" w:hAnsi="Courier New" w:cs="Courier New"/>
-        </w:rPr>
-        <w:t>${USERPROFILE}</w:t>
-      </w:r>
-      <w:r>
-        <w:rPr>
-          <w:rFonts w:ascii="Courier New" w:hAnsi="Courier New" w:cs="Courier New"/>
-        </w:rPr>
-        <w:t>\AppData\Local\Microsoft\MSBuild\v4.0</w:t>
-      </w:r>
-      <w:r>
-        <w:rPr>
-          <w:rFonts w:ascii="Courier New" w:hAnsi="Courier New" w:cs="Courier New"/>
-        </w:rPr>
-        <w:t>.</w:t>
-      </w:r>
-    </w:p>
-    <w:p>
-      <w:pPr>
-        <w:jc w:val="left"/>
-        <w:rPr>
-          <w:rFonts w:ascii="Courier New" w:hAnsi="Courier New" w:cs="Courier New"/>
-        </w:rPr>
-      </w:pPr>
     </w:p>
     <w:sectPr>
       <w:pgSz w:w="11906" w:h="16838"/>

</xml_diff>